<commit_message>
refactor: enhance pipeline robustness with error handling and logging
- Implement comprehensive logging throughout pipeline with file and console output
- Replace bare except blocks with specific exception handling for better debugging
- Add data validation at each pipeline step to prevent malformed data propagation
- Introduce graceful degradation with step skipping when prerequisites fail
- Add backup creation for data files before overwriting
- Improve user feedback with step-by-step progress indicators
- Add import validation and helpful error messages for missing modules
- Implement DataFrame structure validation for required columns
- Add pipeline execution report with success/failure summary
- Create dedicated logs directory for error diagnostics
</commit_message>
<xml_diff>
--- a/reports/Customer_Experience_Analytics_Final_Report_Professional.docx
+++ b/reports/Customer_Experience_Analytics_Final_Report_Professional.docx
@@ -264,12 +264,17 @@
     <w:p>
       <w:pPr>
         <w:pStyle w:val="Heading1"/>
+        <w:numPr>
+          <w:ilvl w:val="0"/>
+          <w:numId w:val="10"/>
+        </w:numPr>
       </w:pPr>
       <w:r>
         <w:lastRenderedPageBreak/>
-        <w:t>1. EXECUTIVE SUMMARY</w:t>
-      </w:r>
-    </w:p>
+        <w:t>EXECUTIVE SUMMARY</w:t>
+      </w:r>
+    </w:p>
+    <w:p/>
     <w:tbl>
       <w:tblPr>
         <w:tblStyle w:val="LightGrid-Accent1"/>
@@ -870,6 +875,7 @@
         <w:t>6. BANK-SPECIFIC ANALYSIS</w:t>
       </w:r>
     </w:p>
+    <w:p/>
     <w:tbl>
       <w:tblPr>
         <w:tblStyle w:val="LightGrid-Accent2"/>
@@ -1138,10 +1144,7 @@
         <w:pStyle w:val="ListBullet"/>
       </w:pPr>
       <w:r>
-        <w:t xml:space="preserve"> </w:t>
-      </w:r>
-      <w:r>
-        <w:t>Opportunities: Error handling improvements, UX simplification</w:t>
+        <w:t xml:space="preserve"> Opportunities: Error handling improvements, UX simplification</w:t>
       </w:r>
     </w:p>
     <w:p>
@@ -1961,6 +1964,95 @@
       <w:rPr>
         <w:rFonts w:ascii="Symbol" w:hAnsi="Symbol" w:hint="default"/>
       </w:rPr>
+    </w:lvl>
+  </w:abstractNum>
+  <w:abstractNum w:abstractNumId="9" w15:restartNumberingAfterBreak="0">
+    <w:nsid w:val="063001E0"/>
+    <w:multiLevelType w:val="hybridMultilevel"/>
+    <w:tmpl w:val="81A61DA0"/>
+    <w:lvl w:ilvl="0" w:tplc="0409000F">
+      <w:start w:val="1"/>
+      <w:numFmt w:val="decimal"/>
+      <w:lvlText w:val="%1."/>
+      <w:lvlJc w:val="left"/>
+      <w:pPr>
+        <w:ind w:left="720" w:hanging="360"/>
+      </w:pPr>
+      <w:rPr>
+        <w:rFonts w:hint="default"/>
+      </w:rPr>
+    </w:lvl>
+    <w:lvl w:ilvl="1" w:tplc="04090019" w:tentative="1">
+      <w:start w:val="1"/>
+      <w:numFmt w:val="lowerLetter"/>
+      <w:lvlText w:val="%2."/>
+      <w:lvlJc w:val="left"/>
+      <w:pPr>
+        <w:ind w:left="1440" w:hanging="360"/>
+      </w:pPr>
+    </w:lvl>
+    <w:lvl w:ilvl="2" w:tplc="0409001B" w:tentative="1">
+      <w:start w:val="1"/>
+      <w:numFmt w:val="lowerRoman"/>
+      <w:lvlText w:val="%3."/>
+      <w:lvlJc w:val="right"/>
+      <w:pPr>
+        <w:ind w:left="2160" w:hanging="180"/>
+      </w:pPr>
+    </w:lvl>
+    <w:lvl w:ilvl="3" w:tplc="0409000F" w:tentative="1">
+      <w:start w:val="1"/>
+      <w:numFmt w:val="decimal"/>
+      <w:lvlText w:val="%4."/>
+      <w:lvlJc w:val="left"/>
+      <w:pPr>
+        <w:ind w:left="2880" w:hanging="360"/>
+      </w:pPr>
+    </w:lvl>
+    <w:lvl w:ilvl="4" w:tplc="04090019" w:tentative="1">
+      <w:start w:val="1"/>
+      <w:numFmt w:val="lowerLetter"/>
+      <w:lvlText w:val="%5."/>
+      <w:lvlJc w:val="left"/>
+      <w:pPr>
+        <w:ind w:left="3600" w:hanging="360"/>
+      </w:pPr>
+    </w:lvl>
+    <w:lvl w:ilvl="5" w:tplc="0409001B" w:tentative="1">
+      <w:start w:val="1"/>
+      <w:numFmt w:val="lowerRoman"/>
+      <w:lvlText w:val="%6."/>
+      <w:lvlJc w:val="right"/>
+      <w:pPr>
+        <w:ind w:left="4320" w:hanging="180"/>
+      </w:pPr>
+    </w:lvl>
+    <w:lvl w:ilvl="6" w:tplc="0409000F" w:tentative="1">
+      <w:start w:val="1"/>
+      <w:numFmt w:val="decimal"/>
+      <w:lvlText w:val="%7."/>
+      <w:lvlJc w:val="left"/>
+      <w:pPr>
+        <w:ind w:left="5040" w:hanging="360"/>
+      </w:pPr>
+    </w:lvl>
+    <w:lvl w:ilvl="7" w:tplc="04090019" w:tentative="1">
+      <w:start w:val="1"/>
+      <w:numFmt w:val="lowerLetter"/>
+      <w:lvlText w:val="%8."/>
+      <w:lvlJc w:val="left"/>
+      <w:pPr>
+        <w:ind w:left="5760" w:hanging="360"/>
+      </w:pPr>
+    </w:lvl>
+    <w:lvl w:ilvl="8" w:tplc="0409001B" w:tentative="1">
+      <w:start w:val="1"/>
+      <w:numFmt w:val="lowerRoman"/>
+      <w:lvlText w:val="%9."/>
+      <w:lvlJc w:val="right"/>
+      <w:pPr>
+        <w:ind w:left="6480" w:hanging="180"/>
+      </w:pPr>
     </w:lvl>
   </w:abstractNum>
   <w:num w:numId="1" w16cid:durableId="1653487355">
@@ -1989,6 +2081,9 @@
   </w:num>
   <w:num w:numId="9" w16cid:durableId="952324125">
     <w:abstractNumId w:val="0"/>
+  </w:num>
+  <w:num w:numId="10" w16cid:durableId="1216355451">
+    <w:abstractNumId w:val="9"/>
   </w:num>
 </w:numbering>
 </file>

</xml_diff>